<commit_message>
Attempted to add Audio instead
Didn't work. Not sure why.
</commit_message>
<xml_diff>
--- a/GECMarioReport-j018873k.docx
+++ b/GECMarioReport-j018873k.docx
@@ -970,7 +970,7 @@
           <w:r>
             <w:fldChar w:fldCharType="separate"/>
           </w:r>
-          <w:hyperlink w:anchor="_Toc69926063" w:history="1">
+          <w:hyperlink w:anchor="_Toc70089341" w:history="1">
             <w:r>
               <w:rPr>
                 <w:rStyle w:val="Hyperlink"/>
@@ -997,7 +997,7 @@
                 <w:noProof/>
                 <w:webHidden/>
               </w:rPr>
-              <w:instrText xml:space="preserve"> PAGEREF _Toc69926063 \h </w:instrText>
+              <w:instrText xml:space="preserve"> PAGEREF _Toc70089341 \h </w:instrText>
             </w:r>
             <w:r>
               <w:rPr>
@@ -1040,7 +1040,7 @@
               <w:lang w:eastAsia="en-GB"/>
             </w:rPr>
           </w:pPr>
-          <w:hyperlink w:anchor="_Toc69926064" w:history="1">
+          <w:hyperlink w:anchor="_Toc70089342" w:history="1">
             <w:r>
               <w:rPr>
                 <w:rStyle w:val="Hyperlink"/>
@@ -1048,7 +1048,7 @@
                 <w:noProof/>
                 <w:lang w:eastAsia="en-GB"/>
               </w:rPr>
-              <w:t>Menu</w:t>
+              <w:t>Gameplay Overview</w:t>
             </w:r>
             <w:r>
               <w:rPr>
@@ -1069,7 +1069,7 @@
                 <w:noProof/>
                 <w:webHidden/>
               </w:rPr>
-              <w:instrText xml:space="preserve"> PAGEREF _Toc69926064 \h </w:instrText>
+              <w:instrText xml:space="preserve"> PAGEREF _Toc70089342 \h </w:instrText>
             </w:r>
             <w:r>
               <w:rPr>
@@ -1112,7 +1112,7 @@
               <w:lang w:eastAsia="en-GB"/>
             </w:rPr>
           </w:pPr>
-          <w:hyperlink w:anchor="_Toc69926065" w:history="1">
+          <w:hyperlink w:anchor="_Toc70089343" w:history="1">
             <w:r>
               <w:rPr>
                 <w:rStyle w:val="Hyperlink"/>
@@ -1120,7 +1120,7 @@
                 <w:noProof/>
                 <w:lang w:eastAsia="en-GB"/>
               </w:rPr>
-              <w:t>Level 1 Screen</w:t>
+              <w:t>Menu</w:t>
             </w:r>
             <w:r>
               <w:rPr>
@@ -1141,7 +1141,7 @@
                 <w:noProof/>
                 <w:webHidden/>
               </w:rPr>
-              <w:instrText xml:space="preserve"> PAGEREF _Toc69926065 \h </w:instrText>
+              <w:instrText xml:space="preserve"> PAGEREF _Toc70089343 \h </w:instrText>
             </w:r>
             <w:r>
               <w:rPr>
@@ -1184,7 +1184,7 @@
               <w:lang w:eastAsia="en-GB"/>
             </w:rPr>
           </w:pPr>
-          <w:hyperlink w:anchor="_Toc69926066" w:history="1">
+          <w:hyperlink w:anchor="_Toc70089344" w:history="1">
             <w:r>
               <w:rPr>
                 <w:rStyle w:val="Hyperlink"/>
@@ -1192,7 +1192,7 @@
                 <w:noProof/>
                 <w:lang w:eastAsia="en-GB"/>
               </w:rPr>
-              <w:t>Mario/Luigi</w:t>
+              <w:t>Level 1 Screen</w:t>
             </w:r>
             <w:r>
               <w:rPr>
@@ -1213,7 +1213,7 @@
                 <w:noProof/>
                 <w:webHidden/>
               </w:rPr>
-              <w:instrText xml:space="preserve"> PAGEREF _Toc69926066 \h </w:instrText>
+              <w:instrText xml:space="preserve"> PAGEREF _Toc70089344 \h </w:instrText>
             </w:r>
             <w:r>
               <w:rPr>
@@ -1256,7 +1256,7 @@
               <w:lang w:eastAsia="en-GB"/>
             </w:rPr>
           </w:pPr>
-          <w:hyperlink w:anchor="_Toc69926067" w:history="1">
+          <w:hyperlink w:anchor="_Toc70089345" w:history="1">
             <w:r>
               <w:rPr>
                 <w:rStyle w:val="Hyperlink"/>
@@ -1264,7 +1264,7 @@
                 <w:noProof/>
                 <w:lang w:eastAsia="en-GB"/>
               </w:rPr>
-              <w:t>Koopa</w:t>
+              <w:t>Mario/Luigi</w:t>
             </w:r>
             <w:r>
               <w:rPr>
@@ -1285,7 +1285,7 @@
                 <w:noProof/>
                 <w:webHidden/>
               </w:rPr>
-              <w:instrText xml:space="preserve"> PAGEREF _Toc69926067 \h </w:instrText>
+              <w:instrText xml:space="preserve"> PAGEREF _Toc70089345 \h </w:instrText>
             </w:r>
             <w:r>
               <w:rPr>
@@ -1305,7 +1305,7 @@
                 <w:noProof/>
                 <w:webHidden/>
               </w:rPr>
-              <w:t>4</w:t>
+              <w:t>3</w:t>
             </w:r>
             <w:r>
               <w:rPr>
@@ -1328,14 +1328,15 @@
               <w:lang w:eastAsia="en-GB"/>
             </w:rPr>
           </w:pPr>
-          <w:hyperlink w:anchor="_Toc69926068" w:history="1">
+          <w:hyperlink w:anchor="_Toc70089346" w:history="1">
             <w:r>
               <w:rPr>
                 <w:rStyle w:val="Hyperlink"/>
+                <w:rFonts w:eastAsia="Times New Roman"/>
                 <w:noProof/>
                 <w:lang w:eastAsia="en-GB"/>
               </w:rPr>
-              <w:t>Coin</w:t>
+              <w:t>Koopa</w:t>
             </w:r>
             <w:r>
               <w:rPr>
@@ -1356,7 +1357,7 @@
                 <w:noProof/>
                 <w:webHidden/>
               </w:rPr>
-              <w:instrText xml:space="preserve"> PAGEREF _Toc69926068 \h </w:instrText>
+              <w:instrText xml:space="preserve"> PAGEREF _Toc70089346 \h </w:instrText>
             </w:r>
             <w:r>
               <w:rPr>
@@ -1399,14 +1400,14 @@
               <w:lang w:eastAsia="en-GB"/>
             </w:rPr>
           </w:pPr>
-          <w:hyperlink w:anchor="_Toc69926069" w:history="1">
+          <w:hyperlink w:anchor="_Toc70089347" w:history="1">
             <w:r>
               <w:rPr>
                 <w:rStyle w:val="Hyperlink"/>
                 <w:noProof/>
                 <w:lang w:eastAsia="en-GB"/>
               </w:rPr>
-              <w:t>POW Block</w:t>
+              <w:t>Coin</w:t>
             </w:r>
             <w:r>
               <w:rPr>
@@ -1427,7 +1428,7 @@
                 <w:noProof/>
                 <w:webHidden/>
               </w:rPr>
-              <w:instrText xml:space="preserve"> PAGEREF _Toc69926069 \h </w:instrText>
+              <w:instrText xml:space="preserve"> PAGEREF _Toc70089347 \h </w:instrText>
             </w:r>
             <w:r>
               <w:rPr>
@@ -1470,14 +1471,14 @@
               <w:lang w:eastAsia="en-GB"/>
             </w:rPr>
           </w:pPr>
-          <w:hyperlink w:anchor="_Toc69926070" w:history="1">
+          <w:hyperlink w:anchor="_Toc70089348" w:history="1">
             <w:r>
               <w:rPr>
                 <w:rStyle w:val="Hyperlink"/>
                 <w:noProof/>
                 <w:lang w:eastAsia="en-GB"/>
               </w:rPr>
-              <w:t>Audio</w:t>
+              <w:t>POW Block</w:t>
             </w:r>
             <w:r>
               <w:rPr>
@@ -1498,7 +1499,7 @@
                 <w:noProof/>
                 <w:webHidden/>
               </w:rPr>
-              <w:instrText xml:space="preserve"> PAGEREF _Toc69926070 \h </w:instrText>
+              <w:instrText xml:space="preserve"> PAGEREF _Toc70089348 \h </w:instrText>
             </w:r>
             <w:r>
               <w:rPr>
@@ -1541,13 +1542,14 @@
               <w:lang w:eastAsia="en-GB"/>
             </w:rPr>
           </w:pPr>
-          <w:hyperlink w:anchor="_Toc69926071" w:history="1">
+          <w:hyperlink w:anchor="_Toc70089349" w:history="1">
             <w:r>
               <w:rPr>
                 <w:rStyle w:val="Hyperlink"/>
                 <w:noProof/>
-              </w:rPr>
-              <w:t>Images of Game</w:t>
+                <w:lang w:eastAsia="en-GB"/>
+              </w:rPr>
+              <w:t>Audio</w:t>
             </w:r>
             <w:r>
               <w:rPr>
@@ -1568,7 +1570,7 @@
                 <w:noProof/>
                 <w:webHidden/>
               </w:rPr>
-              <w:instrText xml:space="preserve"> PAGEREF _Toc69926071 \h </w:instrText>
+              <w:instrText xml:space="preserve"> PAGEREF _Toc70089349 \h </w:instrText>
             </w:r>
             <w:r>
               <w:rPr>
@@ -1611,7 +1613,14 @@
               <w:lang w:eastAsia="en-GB"/>
             </w:rPr>
           </w:pPr>
-          <w:hyperlink w:anchor="_Toc69926072" w:history="1">
+          <w:hyperlink w:anchor="_Toc70089350" w:history="1">
+            <w:r>
+              <w:rPr>
+                <w:rStyle w:val="Hyperlink"/>
+                <w:noProof/>
+              </w:rPr>
+              <w:t>Images of Game</w:t>
+            </w:r>
             <w:r>
               <w:rPr>
                 <w:noProof/>
@@ -1631,7 +1640,7 @@
                 <w:noProof/>
                 <w:webHidden/>
               </w:rPr>
-              <w:instrText xml:space="preserve"> PAGEREF _Toc69926072 \h </w:instrText>
+              <w:instrText xml:space="preserve"> PAGEREF _Toc70089350 \h </w:instrText>
             </w:r>
             <w:r>
               <w:rPr>
@@ -1674,7 +1683,7 @@
               <w:lang w:eastAsia="en-GB"/>
             </w:rPr>
           </w:pPr>
-          <w:hyperlink w:anchor="_Toc69926073" w:history="1">
+          <w:hyperlink w:anchor="_Toc70089351" w:history="1">
             <w:r>
               <w:rPr>
                 <w:noProof/>
@@ -1694,7 +1703,7 @@
                 <w:noProof/>
                 <w:webHidden/>
               </w:rPr>
-              <w:instrText xml:space="preserve"> PAGEREF _Toc69926073 \h </w:instrText>
+              <w:instrText xml:space="preserve"> PAGEREF _Toc70089351 \h </w:instrText>
             </w:r>
             <w:r>
               <w:rPr>
@@ -1737,14 +1746,7 @@
               <w:lang w:eastAsia="en-GB"/>
             </w:rPr>
           </w:pPr>
-          <w:hyperlink w:anchor="_Toc69926074" w:history="1">
-            <w:r>
-              <w:rPr>
-                <w:rStyle w:val="Hyperlink"/>
-                <w:noProof/>
-              </w:rPr>
-              <w:t>Bibliography</w:t>
-            </w:r>
+          <w:hyperlink w:anchor="_Toc70089352" w:history="1">
             <w:r>
               <w:rPr>
                 <w:noProof/>
@@ -1764,7 +1766,7 @@
                 <w:noProof/>
                 <w:webHidden/>
               </w:rPr>
-              <w:instrText xml:space="preserve"> PAGEREF _Toc69926074 \h </w:instrText>
+              <w:instrText xml:space="preserve"> PAGEREF _Toc70089352 \h </w:instrText>
             </w:r>
             <w:r>
               <w:rPr>
@@ -1817,7 +1819,7 @@
       <w:pPr>
         <w:pStyle w:val="Heading1"/>
       </w:pPr>
-      <w:bookmarkStart w:id="0" w:name="_Toc69926063"/>
+      <w:bookmarkStart w:id="0" w:name="_Toc70089341"/>
       <w:r>
         <w:lastRenderedPageBreak/>
         <w:t>Introduction</w:t>
@@ -1959,176 +1961,153 @@
           <w:lang w:eastAsia="en-GB"/>
         </w:rPr>
       </w:pPr>
-      <w:bookmarkStart w:id="1" w:name="_Toc69926064"/>
+      <w:bookmarkStart w:id="1" w:name="_Toc70089342"/>
       <w:r>
         <w:rPr>
           <w:rFonts w:eastAsia="Times New Roman"/>
           <w:lang w:eastAsia="en-GB"/>
         </w:rPr>
-        <w:t>Menu</w:t>
+        <w:t>Gameplay Overview</w:t>
       </w:r>
       <w:bookmarkEnd w:id="1"/>
     </w:p>
     <w:p>
       <w:pPr>
         <w:rPr>
+          <w:lang w:eastAsia="en-GB"/>
+        </w:rPr>
+      </w:pPr>
+      <w:r>
+        <w:rPr>
+          <w:lang w:eastAsia="en-GB"/>
+        </w:rPr>
+        <w:t xml:space="preserve">The aim of this game is to collect coins as either Mario, Luigi or both whilst jumping on or over the </w:t>
+      </w:r>
+      <w:proofErr w:type="spellStart"/>
+      <w:r>
+        <w:rPr>
+          <w:lang w:eastAsia="en-GB"/>
+        </w:rPr>
+        <w:t>Koopas</w:t>
+      </w:r>
+      <w:proofErr w:type="spellEnd"/>
+      <w:r>
+        <w:rPr>
+          <w:lang w:eastAsia="en-GB"/>
+        </w:rPr>
+        <w:t xml:space="preserve"> who will kill you if you touch them from anywhere except the top. </w:t>
+      </w:r>
+    </w:p>
+    <w:p>
+      <w:pPr>
+        <w:rPr>
           <w:rFonts w:eastAsia="Times New Roman" w:cstheme="minorHAnsi"/>
           <w:color w:val="1C1E21"/>
           <w:lang w:eastAsia="en-GB"/>
         </w:rPr>
       </w:pPr>
-      <w:r>
-        <w:rPr>
-          <w:rFonts w:eastAsia="Times New Roman" w:cstheme="minorHAnsi"/>
-          <w:color w:val="1C1E21"/>
-          <w:lang w:eastAsia="en-GB"/>
-        </w:rPr>
-        <w:t>Once loaded, the Game Screen Manager class loads the Menu screen by default. This Menu screen is used as an indicator of how to play the game by showing the player the character controls along with what they should avoid (</w:t>
-      </w:r>
-      <w:proofErr w:type="spellStart"/>
-      <w:r>
-        <w:rPr>
-          <w:rFonts w:eastAsia="Times New Roman" w:cstheme="minorHAnsi"/>
-          <w:color w:val="1C1E21"/>
-          <w:lang w:eastAsia="en-GB"/>
-        </w:rPr>
-        <w:t>Koopas</w:t>
-      </w:r>
-      <w:proofErr w:type="spellEnd"/>
-      <w:r>
-        <w:rPr>
-          <w:rFonts w:eastAsia="Times New Roman" w:cstheme="minorHAnsi"/>
-          <w:color w:val="1C1E21"/>
-          <w:lang w:eastAsia="en-GB"/>
-        </w:rPr>
-        <w:t>) and what they should collect (Coins). Hitting ‘RETURN’ on the keyboard begins the game as advised and cues the Screen Manager to switch to Level 1.</w:t>
-      </w:r>
     </w:p>
     <w:p>
       <w:pPr>
-        <w:rPr>
-          <w:rFonts w:eastAsia="Times New Roman" w:cstheme="minorHAnsi"/>
-          <w:color w:val="1C1E21"/>
-          <w:lang w:eastAsia="en-GB"/>
-        </w:rPr>
-      </w:pPr>
-      <w:proofErr w:type="gramStart"/>
-      <w:r>
-        <w:rPr>
-          <w:rFonts w:eastAsia="Times New Roman" w:cstheme="minorHAnsi"/>
-          <w:color w:val="1C1E21"/>
-          <w:lang w:eastAsia="en-GB"/>
-        </w:rPr>
-        <w:t>The ‘Menu’ screen,</w:t>
-      </w:r>
-      <w:proofErr w:type="gramEnd"/>
-      <w:r>
-        <w:rPr>
-          <w:rFonts w:eastAsia="Times New Roman" w:cstheme="minorHAnsi"/>
-          <w:color w:val="1C1E21"/>
-          <w:lang w:eastAsia="en-GB"/>
-        </w:rPr>
-        <w:t xml:space="preserve"> was </w:t>
-      </w:r>
-      <w:r>
-        <w:rPr>
-          <w:rFonts w:eastAsia="Times New Roman" w:cstheme="minorHAnsi"/>
-          <w:color w:val="1C1E21"/>
-          <w:lang w:eastAsia="en-GB"/>
-        </w:rPr>
-        <w:t>edited together</w:t>
-      </w:r>
-      <w:r>
-        <w:rPr>
-          <w:rFonts w:eastAsia="Times New Roman" w:cstheme="minorHAnsi"/>
-          <w:color w:val="1C1E21"/>
-          <w:lang w:eastAsia="en-GB"/>
-        </w:rPr>
-        <w:t xml:space="preserve"> using assets provided by Staffordshire University for use on this project but compiled together by the author using Photoshop.</w:t>
-      </w:r>
-    </w:p>
-    <w:p>
-      <w:pPr>
-        <w:rPr>
-          <w:rFonts w:eastAsia="Times New Roman" w:cstheme="minorHAnsi"/>
-          <w:color w:val="1C1E21"/>
-          <w:lang w:eastAsia="en-GB"/>
-        </w:rPr>
-      </w:pPr>
-    </w:p>
-    <w:p>
-      <w:pPr>
         <w:pStyle w:val="Heading1"/>
         <w:rPr>
           <w:rFonts w:eastAsia="Times New Roman"/>
           <w:lang w:eastAsia="en-GB"/>
         </w:rPr>
       </w:pPr>
-      <w:bookmarkStart w:id="2" w:name="_Toc69926065"/>
+      <w:bookmarkStart w:id="2" w:name="_Toc70089343"/>
       <w:r>
         <w:rPr>
           <w:rFonts w:eastAsia="Times New Roman"/>
           <w:lang w:eastAsia="en-GB"/>
         </w:rPr>
-        <w:t>Level 1 Screen</w:t>
+        <w:t>Menu</w:t>
       </w:r>
       <w:bookmarkEnd w:id="2"/>
     </w:p>
     <w:p>
       <w:pPr>
         <w:rPr>
-          <w:lang w:eastAsia="en-GB"/>
-        </w:rPr>
-      </w:pPr>
-      <w:r>
-        <w:rPr>
-          <w:lang w:eastAsia="en-GB"/>
-        </w:rPr>
-        <w:t xml:space="preserve">After the ‘RETURN’ key has been pressed on the menu screen, the music will </w:t>
-      </w:r>
-      <w:proofErr w:type="gramStart"/>
-      <w:r>
-        <w:rPr>
-          <w:lang w:eastAsia="en-GB"/>
-        </w:rPr>
-        <w:t>start</w:t>
-      </w:r>
-      <w:proofErr w:type="gramEnd"/>
-      <w:r>
-        <w:rPr>
-          <w:lang w:eastAsia="en-GB"/>
-        </w:rPr>
-        <w:t xml:space="preserve"> and the game will begin. Level 1 features obstacles in the way of ledges</w:t>
-      </w:r>
-      <w:r>
-        <w:rPr>
-          <w:lang w:eastAsia="en-GB"/>
-        </w:rPr>
-        <w:t xml:space="preserve">. These ledges have collision via a tile system created in the Level Map class. If a tile is set to ‘0’ then there exists no collision however, if a tile is set to ‘1’ then neither Mario/Luigi can pass through these tiles. As well as the ledges, there are </w:t>
-      </w:r>
-      <w:r>
-        <w:rPr>
-          <w:lang w:eastAsia="en-GB"/>
-        </w:rPr>
-        <w:t>2 enemies which the player needs to avoid/kill and 6 coins which the player can collect. This level also features four pipes (one in each corner) that the player/enemy can traverse through. If a player enters a pipe, they will be transported to the pipe diagonally opposite.</w:t>
+          <w:rFonts w:eastAsia="Times New Roman" w:cstheme="minorHAnsi"/>
+          <w:color w:val="1C1E21"/>
+          <w:lang w:eastAsia="en-GB"/>
+        </w:rPr>
+      </w:pPr>
+      <w:r>
+        <w:rPr>
+          <w:rFonts w:eastAsia="Times New Roman" w:cstheme="minorHAnsi"/>
+          <w:color w:val="1C1E21"/>
+          <w:lang w:eastAsia="en-GB"/>
+        </w:rPr>
+        <w:t>Once loaded, the Game Screen Manager class loads the Menu screen by default. This Menu screen is used as an indicator of how to play the game by showing the player the character controls along with what they should avoid (</w:t>
+      </w:r>
+      <w:proofErr w:type="spellStart"/>
+      <w:r>
+        <w:rPr>
+          <w:rFonts w:eastAsia="Times New Roman" w:cstheme="minorHAnsi"/>
+          <w:color w:val="1C1E21"/>
+          <w:lang w:eastAsia="en-GB"/>
+        </w:rPr>
+        <w:t>Koopas</w:t>
+      </w:r>
+      <w:proofErr w:type="spellEnd"/>
+      <w:r>
+        <w:rPr>
+          <w:rFonts w:eastAsia="Times New Roman" w:cstheme="minorHAnsi"/>
+          <w:color w:val="1C1E21"/>
+          <w:lang w:eastAsia="en-GB"/>
+        </w:rPr>
+        <w:t>) and what they should collect (Coins). Hitting ‘RETURN’ on the keyboard begins the game as advised and cues the Screen Manager to switch to Level 1.</w:t>
       </w:r>
     </w:p>
     <w:p>
       <w:pPr>
         <w:rPr>
-          <w:lang w:eastAsia="en-GB"/>
-        </w:rPr>
-      </w:pPr>
-      <w:r>
-        <w:rPr>
-          <w:lang w:eastAsia="en-GB"/>
-        </w:rPr>
-        <w:t>The ‘Level 1’ screen asset was provided by Staffordshire University for use on this project.</w:t>
+          <w:rFonts w:eastAsia="Times New Roman" w:cstheme="minorHAnsi"/>
+          <w:color w:val="1C1E21"/>
+          <w:lang w:eastAsia="en-GB"/>
+        </w:rPr>
+      </w:pPr>
+      <w:proofErr w:type="gramStart"/>
+      <w:r>
+        <w:rPr>
+          <w:rFonts w:eastAsia="Times New Roman" w:cstheme="minorHAnsi"/>
+          <w:color w:val="1C1E21"/>
+          <w:lang w:eastAsia="en-GB"/>
+        </w:rPr>
+        <w:t>The ‘Menu’ screen,</w:t>
+      </w:r>
+      <w:proofErr w:type="gramEnd"/>
+      <w:r>
+        <w:rPr>
+          <w:rFonts w:eastAsia="Times New Roman" w:cstheme="minorHAnsi"/>
+          <w:color w:val="1C1E21"/>
+          <w:lang w:eastAsia="en-GB"/>
+        </w:rPr>
+        <w:t xml:space="preserve"> was </w:t>
+      </w:r>
+      <w:r>
+        <w:rPr>
+          <w:rFonts w:eastAsia="Times New Roman" w:cstheme="minorHAnsi"/>
+          <w:color w:val="1C1E21"/>
+          <w:lang w:eastAsia="en-GB"/>
+        </w:rPr>
+        <w:t>edited together</w:t>
+      </w:r>
+      <w:r>
+        <w:rPr>
+          <w:rFonts w:eastAsia="Times New Roman" w:cstheme="minorHAnsi"/>
+          <w:color w:val="1C1E21"/>
+          <w:lang w:eastAsia="en-GB"/>
+        </w:rPr>
+        <w:t xml:space="preserve"> using assets provided by Staffordshire University for use on this project but compiled together by the author using Photoshop.</w:t>
       </w:r>
     </w:p>
     <w:p>
       <w:pPr>
         <w:rPr>
+          <w:rFonts w:eastAsia="Times New Roman" w:cstheme="minorHAnsi"/>
+          <w:color w:val="1C1E21"/>
           <w:lang w:eastAsia="en-GB"/>
         </w:rPr>
       </w:pPr>
@@ -2141,13 +2120,13 @@
           <w:lang w:eastAsia="en-GB"/>
         </w:rPr>
       </w:pPr>
-      <w:bookmarkStart w:id="3" w:name="_Toc69926066"/>
+      <w:bookmarkStart w:id="3" w:name="_Toc70089344"/>
       <w:r>
         <w:rPr>
           <w:rFonts w:eastAsia="Times New Roman"/>
           <w:lang w:eastAsia="en-GB"/>
         </w:rPr>
-        <w:t>Mario/Luigi</w:t>
+        <w:t>Level 1 Screen</w:t>
       </w:r>
       <w:bookmarkEnd w:id="3"/>
     </w:p>
@@ -2159,6 +2138,83 @@
       </w:pPr>
       <w:r>
         <w:rPr>
+          <w:lang w:eastAsia="en-GB"/>
+        </w:rPr>
+        <w:t xml:space="preserve">After the ‘RETURN’ key has been pressed on the menu screen, the music will </w:t>
+      </w:r>
+      <w:proofErr w:type="gramStart"/>
+      <w:r>
+        <w:rPr>
+          <w:lang w:eastAsia="en-GB"/>
+        </w:rPr>
+        <w:t>start</w:t>
+      </w:r>
+      <w:proofErr w:type="gramEnd"/>
+      <w:r>
+        <w:rPr>
+          <w:lang w:eastAsia="en-GB"/>
+        </w:rPr>
+        <w:t xml:space="preserve"> and the game will begin. Level 1 features obstacles in the way of ledges</w:t>
+      </w:r>
+      <w:r>
+        <w:rPr>
+          <w:lang w:eastAsia="en-GB"/>
+        </w:rPr>
+        <w:t xml:space="preserve">. These ledges have collision via a tile system created in the Level Map class. If a tile is set to ‘0’ then there exists no collision however, if a tile is set to ‘1’ then neither Mario/Luigi can pass through these tiles. As well as the ledges, there are </w:t>
+      </w:r>
+      <w:r>
+        <w:rPr>
+          <w:lang w:eastAsia="en-GB"/>
+        </w:rPr>
+        <w:t>2 enemies which the player needs to avoid/kill and 6 coins which the player can collect. This level also features four pipes (one in each corner) that the player/enemy can traverse through. If a player enters a pipe, they will be transported to the pipe diagonally opposite.</w:t>
+      </w:r>
+    </w:p>
+    <w:p>
+      <w:pPr>
+        <w:rPr>
+          <w:lang w:eastAsia="en-GB"/>
+        </w:rPr>
+      </w:pPr>
+      <w:r>
+        <w:rPr>
+          <w:lang w:eastAsia="en-GB"/>
+        </w:rPr>
+        <w:t>The ‘Level 1’ screen asset was provided by Staffordshire University for use on this project.</w:t>
+      </w:r>
+    </w:p>
+    <w:p>
+      <w:pPr>
+        <w:rPr>
+          <w:lang w:eastAsia="en-GB"/>
+        </w:rPr>
+      </w:pPr>
+    </w:p>
+    <w:p>
+      <w:pPr>
+        <w:pStyle w:val="Heading1"/>
+        <w:rPr>
+          <w:rFonts w:eastAsia="Times New Roman"/>
+          <w:lang w:eastAsia="en-GB"/>
+        </w:rPr>
+      </w:pPr>
+      <w:bookmarkStart w:id="4" w:name="_Toc70089345"/>
+      <w:r>
+        <w:rPr>
+          <w:rFonts w:eastAsia="Times New Roman"/>
+          <w:lang w:eastAsia="en-GB"/>
+        </w:rPr>
+        <w:t>Mario/Luigi</w:t>
+      </w:r>
+      <w:bookmarkEnd w:id="4"/>
+    </w:p>
+    <w:p>
+      <w:pPr>
+        <w:rPr>
+          <w:lang w:eastAsia="en-GB"/>
+        </w:rPr>
+      </w:pPr>
+      <w:r>
+        <w:rPr>
           <w:rFonts w:eastAsia="Times New Roman" w:cstheme="minorHAnsi"/>
           <w:color w:val="1C1E21"/>
           <w:lang w:eastAsia="en-GB"/>
@@ -2321,6 +2377,7 @@
         <w:rPr>
           <w:lang w:eastAsia="en-GB"/>
         </w:rPr>
+        <w:lastRenderedPageBreak/>
         <w:br/>
       </w:r>
     </w:p>
@@ -2332,17 +2389,16 @@
           <w:lang w:eastAsia="en-GB"/>
         </w:rPr>
       </w:pPr>
-      <w:bookmarkStart w:id="4" w:name="_Toc69926067"/>
+      <w:bookmarkStart w:id="5" w:name="_Toc70089346"/>
       <w:proofErr w:type="spellStart"/>
       <w:r>
         <w:rPr>
           <w:rFonts w:eastAsia="Times New Roman"/>
           <w:lang w:eastAsia="en-GB"/>
         </w:rPr>
-        <w:lastRenderedPageBreak/>
         <w:t>Koopa</w:t>
       </w:r>
-      <w:bookmarkEnd w:id="4"/>
+      <w:bookmarkEnd w:id="5"/>
       <w:proofErr w:type="spellEnd"/>
     </w:p>
     <w:p>
@@ -2639,103 +2695,12 @@
           <w:lang w:eastAsia="en-GB"/>
         </w:rPr>
       </w:pPr>
-      <w:bookmarkStart w:id="5" w:name="_Toc69926068"/>
+      <w:bookmarkStart w:id="6" w:name="_Toc70089347"/>
       <w:r>
         <w:rPr>
           <w:lang w:eastAsia="en-GB"/>
         </w:rPr>
         <w:t>Coin</w:t>
-      </w:r>
-      <w:bookmarkEnd w:id="5"/>
-    </w:p>
-    <w:p>
-      <w:pPr>
-        <w:rPr>
-          <w:lang w:eastAsia="en-GB"/>
-        </w:rPr>
-      </w:pPr>
-      <w:r>
-        <w:rPr>
-          <w:lang w:eastAsia="en-GB"/>
-        </w:rPr>
-        <w:t xml:space="preserve">On the Level 1 screen exist 6 coins which either Mario/Luigi can collect. No functionality has been added for these however, the author would have liked to add a scoring system whereby collecting a coin would add to the total score value. </w:t>
-      </w:r>
-    </w:p>
-    <w:p>
-      <w:pPr>
-        <w:rPr>
-          <w:lang w:eastAsia="en-GB"/>
-        </w:rPr>
-      </w:pPr>
-      <w:r>
-        <w:rPr>
-          <w:lang w:eastAsia="en-GB"/>
-        </w:rPr>
-        <w:t>Animations for the coins were implemented so that they rotate on the spot.</w:t>
-      </w:r>
-    </w:p>
-    <w:p>
-      <w:pPr>
-        <w:rPr>
-          <w:lang w:eastAsia="en-GB"/>
-        </w:rPr>
-      </w:pPr>
-      <w:r>
-        <w:rPr>
-          <w:lang w:eastAsia="en-GB"/>
-        </w:rPr>
-        <w:t xml:space="preserve">The assets used for the </w:t>
-      </w:r>
-      <w:r>
-        <w:rPr>
-          <w:lang w:eastAsia="en-GB"/>
-        </w:rPr>
-        <w:t>Coin</w:t>
-      </w:r>
-      <w:r>
-        <w:rPr>
-          <w:lang w:eastAsia="en-GB"/>
-        </w:rPr>
-        <w:t xml:space="preserve"> </w:t>
-      </w:r>
-      <w:r>
-        <w:rPr>
-          <w:lang w:eastAsia="en-GB"/>
-        </w:rPr>
-        <w:t xml:space="preserve">was </w:t>
-      </w:r>
-      <w:r>
-        <w:rPr>
-          <w:lang w:eastAsia="en-GB"/>
-        </w:rPr>
-        <w:t>provided by Staffordshire University for</w:t>
-      </w:r>
-      <w:r>
-        <w:rPr>
-          <w:lang w:eastAsia="en-GB"/>
-        </w:rPr>
-        <w:t xml:space="preserve"> use on</w:t>
-      </w:r>
-      <w:r>
-        <w:rPr>
-          <w:lang w:eastAsia="en-GB"/>
-        </w:rPr>
-        <w:t xml:space="preserve"> this project.</w:t>
-      </w:r>
-    </w:p>
-    <w:p>
-      <w:pPr>
-        <w:pStyle w:val="Heading1"/>
-        <w:rPr>
-          <w:lang w:eastAsia="en-GB"/>
-        </w:rPr>
-      </w:pPr>
-      <w:bookmarkStart w:id="6" w:name="_Toc69926069"/>
-      <w:r>
-        <w:rPr>
-          <w:lang w:eastAsia="en-GB"/>
-        </w:rPr>
-        <w:t>POW Block</w:t>
       </w:r>
       <w:bookmarkEnd w:id="6"/>
     </w:p>
@@ -2749,87 +2714,7 @@
         <w:rPr>
           <w:lang w:eastAsia="en-GB"/>
         </w:rPr>
-        <w:t xml:space="preserve">There </w:t>
-      </w:r>
-      <w:r>
-        <w:rPr>
-          <w:lang w:eastAsia="en-GB"/>
-        </w:rPr>
-        <w:t xml:space="preserve">is one POW Block located in Level 1 of the Mario game which is set to ‘2’ on the </w:t>
-      </w:r>
-      <w:proofErr w:type="spellStart"/>
-      <w:r>
-        <w:rPr>
-          <w:lang w:eastAsia="en-GB"/>
-        </w:rPr>
-        <w:t>LevelMap</w:t>
-      </w:r>
-      <w:proofErr w:type="spellEnd"/>
-      <w:r>
-        <w:rPr>
-          <w:lang w:eastAsia="en-GB"/>
-        </w:rPr>
-        <w:t xml:space="preserve"> so as to avoid </w:t>
-      </w:r>
-      <w:r>
-        <w:rPr>
-          <w:lang w:eastAsia="en-GB"/>
-        </w:rPr>
-        <w:t>collision not working if set to ‘1’. The POW Block has three charges and i</w:t>
-      </w:r>
-      <w:r>
-        <w:rPr>
-          <w:lang w:eastAsia="en-GB"/>
-        </w:rPr>
-        <w:t xml:space="preserve">f either Mario/Luigi jump into the POW Block </w:t>
-      </w:r>
-      <w:r>
-        <w:rPr>
-          <w:lang w:eastAsia="en-GB"/>
-        </w:rPr>
-        <w:t xml:space="preserve">from below, the POW Block will lose a charge, the size of the POW Block will shrink by a third, the screen will shake, any uninjured </w:t>
-      </w:r>
-      <w:proofErr w:type="spellStart"/>
-      <w:r>
-        <w:rPr>
-          <w:lang w:eastAsia="en-GB"/>
-        </w:rPr>
-        <w:t>Koopa</w:t>
-      </w:r>
-      <w:proofErr w:type="spellEnd"/>
-      <w:r>
-        <w:rPr>
-          <w:lang w:eastAsia="en-GB"/>
-        </w:rPr>
-        <w:t xml:space="preserve"> will be injured and any injured </w:t>
-      </w:r>
-      <w:proofErr w:type="spellStart"/>
-      <w:r>
-        <w:rPr>
-          <w:lang w:eastAsia="en-GB"/>
-        </w:rPr>
-        <w:t>Koopa</w:t>
-      </w:r>
-      <w:proofErr w:type="spellEnd"/>
-      <w:r>
-        <w:rPr>
-          <w:lang w:eastAsia="en-GB"/>
-        </w:rPr>
-        <w:t xml:space="preserve"> will have their injured time reset. Once the POW Block has been hit three times, it will </w:t>
-      </w:r>
-      <w:proofErr w:type="gramStart"/>
-      <w:r>
-        <w:rPr>
-          <w:lang w:eastAsia="en-GB"/>
-        </w:rPr>
-        <w:t>disappear</w:t>
-      </w:r>
-      <w:proofErr w:type="gramEnd"/>
-      <w:r>
-        <w:rPr>
-          <w:lang w:eastAsia="en-GB"/>
-        </w:rPr>
-        <w:t xml:space="preserve"> and the level map is set to replace the values to ‘0’ to ensure no further collision can be had on these tiles.</w:t>
+        <w:t xml:space="preserve">On the Level 1 screen exist 6 coins which either Mario/Luigi can collect. No functionality has been added for these however, the author would have liked to add a scoring system whereby collecting a coin would add to the total score value. </w:t>
       </w:r>
     </w:p>
     <w:p>
@@ -2842,52 +2727,223 @@
         <w:rPr>
           <w:lang w:eastAsia="en-GB"/>
         </w:rPr>
-        <w:t xml:space="preserve">The assets for the </w:t>
-      </w:r>
-      <w:r>
-        <w:rPr>
-          <w:lang w:eastAsia="en-GB"/>
-        </w:rPr>
-        <w:t xml:space="preserve">POW Block </w:t>
-      </w:r>
-      <w:r>
-        <w:rPr>
-          <w:lang w:eastAsia="en-GB"/>
-        </w:rPr>
-        <w:t xml:space="preserve">were </w:t>
-      </w:r>
-      <w:r>
-        <w:rPr>
-          <w:lang w:eastAsia="en-GB"/>
-        </w:rPr>
-        <w:t>provided by Staffordshire University for use on this project.</w:t>
+        <w:t>Animations for the coins were implemented so that they rotate on the spot.</w:t>
       </w:r>
     </w:p>
     <w:p>
       <w:pPr>
+        <w:rPr>
+          <w:lang w:eastAsia="en-GB"/>
+        </w:rPr>
+      </w:pPr>
+      <w:r>
+        <w:rPr>
+          <w:lang w:eastAsia="en-GB"/>
+        </w:rPr>
+        <w:t xml:space="preserve">The assets used for the </w:t>
+      </w:r>
+      <w:r>
+        <w:rPr>
+          <w:lang w:eastAsia="en-GB"/>
+        </w:rPr>
+        <w:t>Coin</w:t>
+      </w:r>
+      <w:r>
+        <w:rPr>
+          <w:lang w:eastAsia="en-GB"/>
+        </w:rPr>
+        <w:t xml:space="preserve"> </w:t>
+      </w:r>
+      <w:r>
+        <w:rPr>
+          <w:lang w:eastAsia="en-GB"/>
+        </w:rPr>
+        <w:t xml:space="preserve">was </w:t>
+      </w:r>
+      <w:r>
+        <w:rPr>
+          <w:lang w:eastAsia="en-GB"/>
+        </w:rPr>
+        <w:t>provided by Staffordshire University for</w:t>
+      </w:r>
+      <w:r>
+        <w:rPr>
+          <w:lang w:eastAsia="en-GB"/>
+        </w:rPr>
+        <w:t xml:space="preserve"> use on</w:t>
+      </w:r>
+      <w:r>
+        <w:rPr>
+          <w:lang w:eastAsia="en-GB"/>
+        </w:rPr>
+        <w:t xml:space="preserve"> this project.</w:t>
+      </w:r>
+    </w:p>
+    <w:p>
+      <w:pPr>
         <w:pStyle w:val="Heading1"/>
         <w:rPr>
           <w:lang w:eastAsia="en-GB"/>
         </w:rPr>
       </w:pPr>
-      <w:bookmarkStart w:id="7" w:name="_Toc69926070"/>
-      <w:r>
-        <w:rPr>
-          <w:lang w:eastAsia="en-GB"/>
-        </w:rPr>
-        <w:t>Audio</w:t>
+      <w:bookmarkStart w:id="7" w:name="_Toc70089348"/>
+      <w:r>
+        <w:rPr>
+          <w:lang w:eastAsia="en-GB"/>
+        </w:rPr>
+        <w:t>POW Block</w:t>
       </w:r>
       <w:bookmarkEnd w:id="7"/>
     </w:p>
     <w:p>
-      <w:r>
-        <w:rPr>
-          <w:lang w:eastAsia="en-GB"/>
-        </w:rPr>
-        <w:t xml:space="preserve">There is no audio on the Menu screen of the game. It is only when the player hits ‘RETURN’ on the keyboard where the music is initialised. This music loops throughout the level, only stopping once the game has been exited. </w:t>
+      <w:pPr>
+        <w:rPr>
+          <w:lang w:eastAsia="en-GB"/>
+        </w:rPr>
+      </w:pPr>
+      <w:r>
+        <w:rPr>
+          <w:lang w:eastAsia="en-GB"/>
+        </w:rPr>
+        <w:t xml:space="preserve">There </w:t>
+      </w:r>
+      <w:r>
+        <w:rPr>
+          <w:lang w:eastAsia="en-GB"/>
+        </w:rPr>
+        <w:t xml:space="preserve">is one POW Block located in Level 1 of the Mario game which is set to ‘2’ on the </w:t>
+      </w:r>
+      <w:proofErr w:type="spellStart"/>
+      <w:r>
+        <w:rPr>
+          <w:lang w:eastAsia="en-GB"/>
+        </w:rPr>
+        <w:t>LevelMap</w:t>
+      </w:r>
+      <w:proofErr w:type="spellEnd"/>
+      <w:r>
+        <w:rPr>
+          <w:lang w:eastAsia="en-GB"/>
+        </w:rPr>
+        <w:t xml:space="preserve"> so as to avoid </w:t>
+      </w:r>
+      <w:r>
+        <w:rPr>
+          <w:lang w:eastAsia="en-GB"/>
+        </w:rPr>
+        <w:t>collision not working if set to ‘1’. The POW Block has three charges and i</w:t>
+      </w:r>
+      <w:r>
+        <w:rPr>
+          <w:lang w:eastAsia="en-GB"/>
+        </w:rPr>
+        <w:t xml:space="preserve">f either Mario/Luigi jump into the POW Block </w:t>
+      </w:r>
+      <w:r>
+        <w:rPr>
+          <w:lang w:eastAsia="en-GB"/>
+        </w:rPr>
+        <w:t xml:space="preserve">from below, the POW Block will lose a charge, the size of the POW Block will shrink by a third, the screen will shake, any uninjured </w:t>
+      </w:r>
+      <w:proofErr w:type="spellStart"/>
+      <w:r>
+        <w:rPr>
+          <w:lang w:eastAsia="en-GB"/>
+        </w:rPr>
+        <w:t>Koopa</w:t>
+      </w:r>
+      <w:proofErr w:type="spellEnd"/>
+      <w:r>
+        <w:rPr>
+          <w:lang w:eastAsia="en-GB"/>
+        </w:rPr>
+        <w:t xml:space="preserve"> will be injured and any injured </w:t>
+      </w:r>
+      <w:proofErr w:type="spellStart"/>
+      <w:r>
+        <w:rPr>
+          <w:lang w:eastAsia="en-GB"/>
+        </w:rPr>
+        <w:t>Koopa</w:t>
+      </w:r>
+      <w:proofErr w:type="spellEnd"/>
+      <w:r>
+        <w:rPr>
+          <w:lang w:eastAsia="en-GB"/>
+        </w:rPr>
+        <w:t xml:space="preserve"> will have their injured time reset. Once the POW Block has been hit three times, it will </w:t>
+      </w:r>
+      <w:proofErr w:type="gramStart"/>
+      <w:r>
+        <w:rPr>
+          <w:lang w:eastAsia="en-GB"/>
+        </w:rPr>
+        <w:t>disappear</w:t>
+      </w:r>
+      <w:proofErr w:type="gramEnd"/>
+      <w:r>
+        <w:rPr>
+          <w:lang w:eastAsia="en-GB"/>
+        </w:rPr>
+        <w:t xml:space="preserve"> and the level map is set to replace the values to ‘0’ to ensure no further collision can be had on these tiles.</w:t>
       </w:r>
     </w:p>
     <w:p>
+      <w:pPr>
+        <w:rPr>
+          <w:lang w:eastAsia="en-GB"/>
+        </w:rPr>
+      </w:pPr>
+      <w:r>
+        <w:rPr>
+          <w:lang w:eastAsia="en-GB"/>
+        </w:rPr>
+        <w:t xml:space="preserve">The assets for the </w:t>
+      </w:r>
+      <w:r>
+        <w:rPr>
+          <w:lang w:eastAsia="en-GB"/>
+        </w:rPr>
+        <w:t xml:space="preserve">POW Block </w:t>
+      </w:r>
+      <w:r>
+        <w:rPr>
+          <w:lang w:eastAsia="en-GB"/>
+        </w:rPr>
+        <w:t xml:space="preserve">were </w:t>
+      </w:r>
+      <w:r>
+        <w:rPr>
+          <w:lang w:eastAsia="en-GB"/>
+        </w:rPr>
+        <w:t>provided by Staffordshire University for use on this project.</w:t>
+      </w:r>
+    </w:p>
+    <w:p>
+      <w:pPr>
+        <w:pStyle w:val="Heading1"/>
+        <w:rPr>
+          <w:lang w:eastAsia="en-GB"/>
+        </w:rPr>
+      </w:pPr>
+      <w:bookmarkStart w:id="8" w:name="_Toc70089349"/>
+      <w:r>
+        <w:rPr>
+          <w:lang w:eastAsia="en-GB"/>
+        </w:rPr>
+        <w:t>Audio</w:t>
+      </w:r>
+      <w:bookmarkEnd w:id="8"/>
+    </w:p>
+    <w:p>
+      <w:r>
+        <w:rPr>
+          <w:lang w:eastAsia="en-GB"/>
+        </w:rPr>
+        <w:t xml:space="preserve">There is no audio on the Menu screen of the game. It is only when the player hits ‘RETURN’ on the keyboard where the music is initialised. This music loops throughout the level, only stopping once the game has been exited. </w:t>
+      </w:r>
+    </w:p>
+    <w:p>
       <w:r>
         <w:t xml:space="preserve">The assets for audio </w:t>
       </w:r>
@@ -2915,26 +2971,925 @@
       <w:pPr>
         <w:pStyle w:val="Heading1"/>
       </w:pPr>
+      <w:r>
+        <w:t>Test Plan</w:t>
+      </w:r>
     </w:p>
     <w:p>
-      <w:pPr>
-        <w:pStyle w:val="Heading1"/>
-      </w:pPr>
+      <w:r>
+        <w:t xml:space="preserve">Here </w:t>
+      </w:r>
+      <w:r>
+        <w:t>is</w:t>
+      </w:r>
+      <w:r>
+        <w:t xml:space="preserve"> a list of the bugs I encountered whilst creating the game detailed with the </w:t>
+      </w:r>
+      <w:proofErr w:type="gramStart"/>
+      <w:r>
+        <w:t>actions</w:t>
+      </w:r>
+      <w:proofErr w:type="gramEnd"/>
+      <w:r>
+        <w:t xml:space="preserve"> I took in order to resolve them:</w:t>
+      </w:r>
     </w:p>
     <w:p>
+      <w:r>
+        <w:rPr>
+          <w:b/>
+          <w:bCs/>
+        </w:rPr>
+        <w:lastRenderedPageBreak/>
+        <w:t>Solution</w:t>
+      </w:r>
+      <w:r>
+        <w:rPr>
+          <w:b/>
+          <w:bCs/>
+        </w:rPr>
+        <w:t xml:space="preserve"> (</w:t>
+      </w:r>
+      <w:r>
+        <w:rPr>
+          <w:b/>
+          <w:bCs/>
+        </w:rPr>
+        <w:t>GameScreenLevel1.cpp</w:t>
+      </w:r>
+      <w:r>
+        <w:rPr>
+          <w:b/>
+          <w:bCs/>
+        </w:rPr>
+        <w:t xml:space="preserve"> file): </w:t>
+      </w:r>
+    </w:p>
+    <w:p>
+      <w:r>
+        <w:rPr>
+          <w:b/>
+          <w:bCs/>
+        </w:rPr>
+        <w:t xml:space="preserve">Bug: </w:t>
+      </w:r>
+    </w:p>
+    <w:tbl>
+      <w:tblPr>
+        <w:tblStyle w:val="TableGrid"/>
+        <w:tblW w:w="9918" w:type="dxa"/>
+        <w:tblLook w:val="04A0" w:firstRow="1" w:lastRow="0" w:firstColumn="1" w:lastColumn="0" w:noHBand="0" w:noVBand="1"/>
+      </w:tblPr>
+      <w:tblGrid>
+        <w:gridCol w:w="1981"/>
+        <w:gridCol w:w="5633"/>
+        <w:gridCol w:w="2304"/>
+      </w:tblGrid>
+      <w:tr>
+        <w:tc>
+          <w:tcPr>
+            <w:tcW w:w="2254" w:type="dxa"/>
+          </w:tcPr>
+          <w:p>
+            <w:pPr>
+              <w:jc w:val="center"/>
+              <w:rPr>
+                <w:b/>
+                <w:bCs/>
+              </w:rPr>
+            </w:pPr>
+            <w:r>
+              <w:rPr>
+                <w:b/>
+                <w:bCs/>
+              </w:rPr>
+              <w:t>Bug</w:t>
+            </w:r>
+          </w:p>
+        </w:tc>
+        <w:tc>
+          <w:tcPr>
+            <w:tcW w:w="7380" w:type="dxa"/>
+          </w:tcPr>
+          <w:p>
+            <w:pPr>
+              <w:jc w:val="center"/>
+              <w:rPr>
+                <w:b/>
+                <w:bCs/>
+              </w:rPr>
+            </w:pPr>
+            <w:r>
+              <w:rPr>
+                <w:b/>
+                <w:bCs/>
+              </w:rPr>
+              <w:t>Solution</w:t>
+            </w:r>
+          </w:p>
+        </w:tc>
+        <w:tc>
+          <w:tcPr>
+            <w:tcW w:w="284" w:type="dxa"/>
+          </w:tcPr>
+          <w:p>
+            <w:pPr>
+              <w:jc w:val="center"/>
+            </w:pPr>
+            <w:r>
+              <w:rPr>
+                <w:b/>
+                <w:bCs/>
+              </w:rPr>
+              <w:t>Relevant</w:t>
+            </w:r>
+            <w:r>
+              <w:t xml:space="preserve"> </w:t>
+            </w:r>
+            <w:r>
+              <w:rPr>
+                <w:b/>
+                <w:bCs/>
+              </w:rPr>
+              <w:t>File</w:t>
+            </w:r>
+          </w:p>
+        </w:tc>
+      </w:tr>
+      <w:tr>
+        <w:tc>
+          <w:tcPr>
+            <w:tcW w:w="2254" w:type="dxa"/>
+          </w:tcPr>
+          <w:p>
+            <w:pPr>
+              <w:jc w:val="center"/>
+            </w:pPr>
+            <w:r>
+              <w:t>Characters could walk off the edge of the screen</w:t>
+            </w:r>
+          </w:p>
+        </w:tc>
+        <w:tc>
+          <w:tcPr>
+            <w:tcW w:w="7380" w:type="dxa"/>
+          </w:tcPr>
+          <w:p>
+            <w:pPr>
+              <w:jc w:val="center"/>
+            </w:pPr>
+            <w:r>
+              <w:t>Added</w:t>
+            </w:r>
+            <w:r>
+              <w:t xml:space="preserve"> collision code so that Character stop when hitting sides of the screen.</w:t>
+            </w:r>
+          </w:p>
+        </w:tc>
+        <w:tc>
+          <w:tcPr>
+            <w:tcW w:w="284" w:type="dxa"/>
+          </w:tcPr>
+          <w:p>
+            <w:pPr>
+              <w:jc w:val="center"/>
+            </w:pPr>
+            <w:r>
+              <w:t>Character.cpp</w:t>
+            </w:r>
+          </w:p>
+        </w:tc>
+      </w:tr>
+      <w:tr>
+        <w:tc>
+          <w:tcPr>
+            <w:tcW w:w="2254" w:type="dxa"/>
+          </w:tcPr>
+          <w:p>
+            <w:pPr>
+              <w:jc w:val="center"/>
+            </w:pPr>
+            <w:proofErr w:type="spellStart"/>
+            <w:r>
+              <w:t>Koopas</w:t>
+            </w:r>
+            <w:proofErr w:type="spellEnd"/>
+            <w:r>
+              <w:t xml:space="preserve"> would stop progressing when they reached the edge of the screen</w:t>
+            </w:r>
+          </w:p>
+        </w:tc>
+        <w:tc>
+          <w:tcPr>
+            <w:tcW w:w="7380" w:type="dxa"/>
+          </w:tcPr>
+          <w:p>
+            <w:pPr>
+              <w:jc w:val="center"/>
+            </w:pPr>
+            <w:r>
+              <w:t>Added</w:t>
+            </w:r>
+            <w:r>
+              <w:t xml:space="preserve"> a function in Character.cpp called </w:t>
+            </w:r>
+            <w:r>
+              <w:t>‘</w:t>
+            </w:r>
+            <w:proofErr w:type="spellStart"/>
+            <w:proofErr w:type="gramStart"/>
+            <w:r>
+              <w:t>AddWindowCollision</w:t>
+            </w:r>
+            <w:proofErr w:type="spellEnd"/>
+            <w:r>
+              <w:t>(</w:t>
+            </w:r>
+            <w:proofErr w:type="gramEnd"/>
+            <w:r>
+              <w:t>)’</w:t>
+            </w:r>
+            <w:r>
+              <w:t xml:space="preserve"> which both Mario and Luigi could call in their update functions so as to ensure that </w:t>
+            </w:r>
+            <w:proofErr w:type="spellStart"/>
+            <w:r>
+              <w:t>Koopas</w:t>
+            </w:r>
+            <w:proofErr w:type="spellEnd"/>
+            <w:r>
+              <w:t xml:space="preserve"> would be unaffected by this. Added code within the </w:t>
+            </w:r>
+            <w:proofErr w:type="spellStart"/>
+            <w:r>
+              <w:t>Koopa</w:t>
+            </w:r>
+            <w:proofErr w:type="spellEnd"/>
+            <w:r>
+              <w:t xml:space="preserve"> file to make them turn around when they collide with a wall to ensure that they follow a continuous path.</w:t>
+            </w:r>
+          </w:p>
+        </w:tc>
+        <w:tc>
+          <w:tcPr>
+            <w:tcW w:w="284" w:type="dxa"/>
+          </w:tcPr>
+          <w:p>
+            <w:pPr>
+              <w:jc w:val="center"/>
+            </w:pPr>
+            <w:r>
+              <w:t>Character.cpp, CharacterKoopa.cpp, CharacterMario.cpp, CharacterLuigi.cpp</w:t>
+            </w:r>
+          </w:p>
+        </w:tc>
+      </w:tr>
+      <w:tr>
+        <w:tc>
+          <w:tcPr>
+            <w:tcW w:w="2254" w:type="dxa"/>
+          </w:tcPr>
+          <w:p>
+            <w:pPr>
+              <w:jc w:val="center"/>
+            </w:pPr>
+            <w:proofErr w:type="spellStart"/>
+            <w:r>
+              <w:t>Koopas</w:t>
+            </w:r>
+            <w:proofErr w:type="spellEnd"/>
+            <w:r>
+              <w:t xml:space="preserve"> would just walk back and forth at the bottom of the screen</w:t>
+            </w:r>
+          </w:p>
+        </w:tc>
+        <w:tc>
+          <w:tcPr>
+            <w:tcW w:w="7380" w:type="dxa"/>
+          </w:tcPr>
+          <w:p>
+            <w:pPr>
+              <w:jc w:val="center"/>
+            </w:pPr>
+            <w:r>
+              <w:t>Added</w:t>
+            </w:r>
+            <w:r>
+              <w:t xml:space="preserve"> code to warp any character that touches a pipe to ensure that this </w:t>
+            </w:r>
+            <w:r>
+              <w:t>does not</w:t>
+            </w:r>
+            <w:r>
+              <w:t xml:space="preserve"> happen.</w:t>
+            </w:r>
+          </w:p>
+        </w:tc>
+        <w:tc>
+          <w:tcPr>
+            <w:tcW w:w="284" w:type="dxa"/>
+          </w:tcPr>
+          <w:p>
+            <w:pPr>
+              <w:jc w:val="center"/>
+            </w:pPr>
+            <w:r>
+              <w:t>Character.cpp</w:t>
+            </w:r>
+          </w:p>
+        </w:tc>
+      </w:tr>
+      <w:tr>
+        <w:tc>
+          <w:tcPr>
+            <w:tcW w:w="2254" w:type="dxa"/>
+          </w:tcPr>
+          <w:p>
+            <w:pPr>
+              <w:jc w:val="center"/>
+            </w:pPr>
+            <w:r>
+              <w:t>Characters could jump through tiles marked as 1 on the Level Map.</w:t>
+            </w:r>
+          </w:p>
+        </w:tc>
+        <w:tc>
+          <w:tcPr>
+            <w:tcW w:w="7380" w:type="dxa"/>
+          </w:tcPr>
+          <w:p>
+            <w:pPr>
+              <w:jc w:val="center"/>
+            </w:pPr>
+            <w:r>
+              <w:t>Created</w:t>
+            </w:r>
+            <w:r>
+              <w:t xml:space="preserve"> a new int named ‘</w:t>
+            </w:r>
+            <w:proofErr w:type="spellStart"/>
+            <w:r>
+              <w:t>head_position</w:t>
+            </w:r>
+            <w:proofErr w:type="spellEnd"/>
+            <w:r>
+              <w:t xml:space="preserve">’ to calculate the top of a character’s sprite sheet and used the existing code I had to add gravity when a tile was ‘0’ on the level map to ensure that the </w:t>
+            </w:r>
+            <w:r>
+              <w:t>‘</w:t>
+            </w:r>
+            <w:proofErr w:type="spellStart"/>
+            <w:proofErr w:type="gramStart"/>
+            <w:r>
+              <w:t>CancelJump</w:t>
+            </w:r>
+            <w:proofErr w:type="spellEnd"/>
+            <w:r>
+              <w:t>(</w:t>
+            </w:r>
+            <w:proofErr w:type="gramEnd"/>
+            <w:r>
+              <w:t>)</w:t>
+            </w:r>
+            <w:r>
+              <w:t>’</w:t>
+            </w:r>
+            <w:r>
+              <w:t xml:space="preserve"> function is called when the head matches the ‘1’ tiles.</w:t>
+            </w:r>
+          </w:p>
+        </w:tc>
+        <w:tc>
+          <w:tcPr>
+            <w:tcW w:w="284" w:type="dxa"/>
+          </w:tcPr>
+          <w:p>
+            <w:pPr>
+              <w:jc w:val="center"/>
+            </w:pPr>
+            <w:r>
+              <w:t>Character.cpp</w:t>
+            </w:r>
+          </w:p>
+        </w:tc>
+      </w:tr>
+      <w:tr>
+        <w:tc>
+          <w:tcPr>
+            <w:tcW w:w="2254" w:type="dxa"/>
+          </w:tcPr>
+          <w:p>
+            <w:pPr>
+              <w:jc w:val="center"/>
+            </w:pPr>
+            <w:r>
+              <w:t>Adding the previous collision fix stopped characters from interacting with the POW block as their jump would be cancelled before the POW block could be hit.</w:t>
+            </w:r>
+          </w:p>
+        </w:tc>
+        <w:tc>
+          <w:tcPr>
+            <w:tcW w:w="7380" w:type="dxa"/>
+          </w:tcPr>
+          <w:p>
+            <w:pPr>
+              <w:jc w:val="center"/>
+            </w:pPr>
+            <w:r>
+              <w:t>Edited the Level</w:t>
+            </w:r>
+            <w:r>
+              <w:t xml:space="preserve"> </w:t>
+            </w:r>
+            <w:r>
+              <w:t xml:space="preserve">Map for Level 1 and changed the value of the tiles from ‘1’ to ‘2’. As these weren’t 0, </w:t>
+            </w:r>
+            <w:r>
+              <w:t>‘</w:t>
+            </w:r>
+            <w:proofErr w:type="spellStart"/>
+            <w:proofErr w:type="gramStart"/>
+            <w:r>
+              <w:t>AddGravity</w:t>
+            </w:r>
+            <w:proofErr w:type="spellEnd"/>
+            <w:r>
+              <w:t>(</w:t>
+            </w:r>
+            <w:proofErr w:type="gramEnd"/>
+            <w:r>
+              <w:t>)</w:t>
+            </w:r>
+            <w:r>
+              <w:t>’</w:t>
+            </w:r>
+            <w:r>
+              <w:t xml:space="preserve"> function wouldn’t be called when on these tiles to they worked as blocks when stood on top of them and players were able to collide without issue.</w:t>
+            </w:r>
+          </w:p>
+        </w:tc>
+        <w:tc>
+          <w:tcPr>
+            <w:tcW w:w="284" w:type="dxa"/>
+          </w:tcPr>
+          <w:p>
+            <w:pPr>
+              <w:jc w:val="center"/>
+            </w:pPr>
+            <w:r>
+              <w:t>GameScreenLevel1.cpp</w:t>
+            </w:r>
+          </w:p>
+        </w:tc>
+      </w:tr>
+      <w:tr>
+        <w:tc>
+          <w:tcPr>
+            <w:tcW w:w="2254" w:type="dxa"/>
+          </w:tcPr>
+          <w:p>
+            <w:pPr>
+              <w:jc w:val="center"/>
+            </w:pPr>
+            <w:r>
+              <w:t>Mario and</w:t>
+            </w:r>
+            <w:r>
+              <w:t xml:space="preserve"> Luigi animations would not play fluidly.</w:t>
+            </w:r>
+          </w:p>
+        </w:tc>
+        <w:tc>
+          <w:tcPr>
+            <w:tcW w:w="7380" w:type="dxa"/>
+          </w:tcPr>
+          <w:p>
+            <w:pPr>
+              <w:jc w:val="center"/>
+            </w:pPr>
+            <w:r>
+              <w:t xml:space="preserve">I placed the </w:t>
+            </w:r>
+            <w:r>
+              <w:t>‘</w:t>
+            </w:r>
+            <w:proofErr w:type="spellStart"/>
+            <w:proofErr w:type="gramStart"/>
+            <w:r>
+              <w:t>WalkAnimation</w:t>
+            </w:r>
+            <w:proofErr w:type="spellEnd"/>
+            <w:r>
+              <w:t>(</w:t>
+            </w:r>
+            <w:proofErr w:type="gramEnd"/>
+            <w:r>
+              <w:t>)’</w:t>
+            </w:r>
+            <w:r>
+              <w:t xml:space="preserve"> function in the key presses for each character instead of simply seeing if the character was moving left/right and if so, to call the </w:t>
+            </w:r>
+            <w:r>
+              <w:t>‘</w:t>
+            </w:r>
+            <w:proofErr w:type="spellStart"/>
+            <w:r>
+              <w:t>WalkAnimation</w:t>
+            </w:r>
+            <w:proofErr w:type="spellEnd"/>
+            <w:r>
+              <w:t>()’</w:t>
+            </w:r>
+            <w:r>
+              <w:t xml:space="preserve"> function.</w:t>
+            </w:r>
+          </w:p>
+        </w:tc>
+        <w:tc>
+          <w:tcPr>
+            <w:tcW w:w="284" w:type="dxa"/>
+          </w:tcPr>
+          <w:p>
+            <w:pPr>
+              <w:jc w:val="center"/>
+            </w:pPr>
+            <w:r>
+              <w:t>CharacterMario.cpp</w:t>
+            </w:r>
+            <w:r>
+              <w:t>,</w:t>
+            </w:r>
+            <w:r>
+              <w:t xml:space="preserve"> CharacterLuigi.cpp</w:t>
+            </w:r>
+          </w:p>
+        </w:tc>
+      </w:tr>
+      <w:tr>
+        <w:tc>
+          <w:tcPr>
+            <w:tcW w:w="2254" w:type="dxa"/>
+          </w:tcPr>
+          <w:p>
+            <w:pPr>
+              <w:jc w:val="center"/>
+            </w:pPr>
+            <w:r>
+              <w:t>Mario and</w:t>
+            </w:r>
+            <w:r>
+              <w:t xml:space="preserve"> Luigi animation would be stuck on the Jump frame</w:t>
+            </w:r>
+            <w:r>
+              <w:t xml:space="preserve"> when returning to the ground after a jump</w:t>
+            </w:r>
+          </w:p>
+        </w:tc>
+        <w:tc>
+          <w:tcPr>
+            <w:tcW w:w="7380" w:type="dxa"/>
+          </w:tcPr>
+          <w:p>
+            <w:pPr>
+              <w:jc w:val="center"/>
+            </w:pPr>
+            <w:r>
+              <w:t xml:space="preserve">As the </w:t>
+            </w:r>
+            <w:r>
+              <w:t>sprite sheet</w:t>
+            </w:r>
+            <w:r>
+              <w:t xml:space="preserve"> jumped to the ‘Jump’ sprite when </w:t>
+            </w:r>
+            <w:proofErr w:type="spellStart"/>
+            <w:proofErr w:type="gramStart"/>
+            <w:r>
+              <w:t>IsJumping</w:t>
+            </w:r>
+            <w:proofErr w:type="spellEnd"/>
+            <w:r>
+              <w:t>(</w:t>
+            </w:r>
+            <w:proofErr w:type="gramEnd"/>
+            <w:r>
+              <w:t xml:space="preserve">) equalled true, there was no reason for the </w:t>
+            </w:r>
+            <w:r>
+              <w:t>‘</w:t>
+            </w:r>
+            <w:proofErr w:type="spellStart"/>
+            <w:r>
+              <w:t>WalkAnimation</w:t>
+            </w:r>
+            <w:proofErr w:type="spellEnd"/>
+            <w:r>
+              <w:t>()’</w:t>
+            </w:r>
+            <w:r>
+              <w:t xml:space="preserve"> function to update the sprite once landing so the character’s remained in the ‘Jump’ sprite. To resolve this, I added an else statement to say if the character </w:t>
+            </w:r>
+            <w:proofErr w:type="gramStart"/>
+            <w:r>
+              <w:t>isn’t</w:t>
+            </w:r>
+            <w:proofErr w:type="gramEnd"/>
+            <w:r>
+              <w:t xml:space="preserve"> jumping and the character isn’t moving, then the frame should = 1 (idle sprite on sheet).</w:t>
+            </w:r>
+          </w:p>
+        </w:tc>
+        <w:tc>
+          <w:tcPr>
+            <w:tcW w:w="284" w:type="dxa"/>
+          </w:tcPr>
+          <w:p>
+            <w:pPr>
+              <w:jc w:val="center"/>
+            </w:pPr>
+            <w:r>
+              <w:t>CharacterMario.cpp, CharacterLuigi.cpp</w:t>
+            </w:r>
+          </w:p>
+        </w:tc>
+      </w:tr>
+      <w:tr>
+        <w:tc>
+          <w:tcPr>
+            <w:tcW w:w="2254" w:type="dxa"/>
+          </w:tcPr>
+          <w:p>
+            <w:pPr>
+              <w:jc w:val="center"/>
+            </w:pPr>
+            <w:r>
+              <w:t xml:space="preserve">When implementing sprites for Mario, Luigi and the </w:t>
+            </w:r>
+            <w:proofErr w:type="spellStart"/>
+            <w:r>
+              <w:t>Koopas</w:t>
+            </w:r>
+            <w:proofErr w:type="spellEnd"/>
+            <w:r>
+              <w:t xml:space="preserve">, they stopped colliding with the world correctly and </w:t>
+            </w:r>
+            <w:r>
+              <w:lastRenderedPageBreak/>
+              <w:t>would fall through tiles.</w:t>
+            </w:r>
+          </w:p>
+        </w:tc>
+        <w:tc>
+          <w:tcPr>
+            <w:tcW w:w="7380" w:type="dxa"/>
+          </w:tcPr>
+          <w:p>
+            <w:pPr>
+              <w:jc w:val="center"/>
+            </w:pPr>
+            <w:r>
+              <w:lastRenderedPageBreak/>
+              <w:t>The Character header file was where the collisions were based thus it made sense that the issue would be found in this area. Upon thinking about what had changed before the bug showed itself, it became clear that the Character class was still looking at ‘</w:t>
+            </w:r>
+            <w:proofErr w:type="spellStart"/>
+            <w:r>
+              <w:t>m_texture</w:t>
+            </w:r>
+            <w:proofErr w:type="spellEnd"/>
+            <w:r>
+              <w:t xml:space="preserve">’ as a whole however, sub-classes such as </w:t>
+            </w:r>
+            <w:r>
+              <w:t>‘</w:t>
+            </w:r>
+            <w:proofErr w:type="spellStart"/>
+            <w:r>
+              <w:t>CharacterMario</w:t>
+            </w:r>
+            <w:proofErr w:type="spellEnd"/>
+            <w:r>
+              <w:t>’</w:t>
+            </w:r>
+            <w:r>
+              <w:t xml:space="preserve"> and </w:t>
+            </w:r>
+            <w:r>
+              <w:t>‘</w:t>
+            </w:r>
+            <w:proofErr w:type="spellStart"/>
+            <w:r>
+              <w:t>CharacterLuigi</w:t>
+            </w:r>
+            <w:proofErr w:type="spellEnd"/>
+            <w:r>
+              <w:t>’</w:t>
+            </w:r>
+            <w:r>
+              <w:t xml:space="preserve"> were cutting their ‘</w:t>
+            </w:r>
+            <w:proofErr w:type="spellStart"/>
+            <w:r>
+              <w:t>m_texture</w:t>
+            </w:r>
+            <w:proofErr w:type="spellEnd"/>
+            <w:r>
+              <w:t xml:space="preserve">’ width by 3 so the answer to this </w:t>
+            </w:r>
+            <w:r>
+              <w:lastRenderedPageBreak/>
+              <w:t>was to take the ‘</w:t>
+            </w:r>
+            <w:proofErr w:type="spellStart"/>
+            <w:r>
+              <w:t>m_texture</w:t>
+            </w:r>
+            <w:proofErr w:type="spellEnd"/>
+            <w:r>
+              <w:t>’ in the Character class and also cut this by 3.</w:t>
+            </w:r>
+          </w:p>
+        </w:tc>
+        <w:tc>
+          <w:tcPr>
+            <w:tcW w:w="284" w:type="dxa"/>
+          </w:tcPr>
+          <w:p>
+            <w:pPr>
+              <w:jc w:val="center"/>
+            </w:pPr>
+            <w:r>
+              <w:lastRenderedPageBreak/>
+              <w:t>Character.cpp</w:t>
+            </w:r>
+          </w:p>
+        </w:tc>
+      </w:tr>
+      <w:tr>
+        <w:tc>
+          <w:tcPr>
+            <w:tcW w:w="2254" w:type="dxa"/>
+          </w:tcPr>
+          <w:p>
+            <w:pPr>
+              <w:jc w:val="center"/>
+            </w:pPr>
+            <w:r>
+              <w:t>Cutting ‘</w:t>
+            </w:r>
+            <w:proofErr w:type="spellStart"/>
+            <w:r>
+              <w:t>m_texture</w:t>
+            </w:r>
+            <w:proofErr w:type="spellEnd"/>
+            <w:r>
+              <w:t>’ in Character class by 3 resulted in most collision being fixed however, there were still certain tiles that characters would fall through.</w:t>
+            </w:r>
+          </w:p>
+        </w:tc>
+        <w:tc>
+          <w:tcPr>
+            <w:tcW w:w="7380" w:type="dxa"/>
+          </w:tcPr>
+          <w:p>
+            <w:pPr>
+              <w:jc w:val="center"/>
+            </w:pPr>
+            <w:r>
+              <w:t>Uncertain</w:t>
+            </w:r>
+            <w:r>
+              <w:rPr>
+                <w:b/>
+                <w:bCs/>
+              </w:rPr>
+              <w:t xml:space="preserve"> </w:t>
+            </w:r>
+            <w:r>
+              <w:t>as to</w:t>
+            </w:r>
+            <w:r>
+              <w:rPr>
+                <w:b/>
+                <w:bCs/>
+              </w:rPr>
+              <w:t xml:space="preserve"> </w:t>
+            </w:r>
+            <w:r>
+              <w:t>exactly why this did not resolve the issue as setting ‘</w:t>
+            </w:r>
+            <w:proofErr w:type="spellStart"/>
+            <w:r>
+              <w:t>m_texture</w:t>
+            </w:r>
+            <w:proofErr w:type="spellEnd"/>
+            <w:r>
+              <w:t>’ to a static 32 pixels to represent a single sprite seemed to resolve the issue. This fix is not great as it relies on any character inheriting from this class to also be 32 pixels in width which may not be realistic for other projects.</w:t>
+            </w:r>
+          </w:p>
+        </w:tc>
+        <w:tc>
+          <w:tcPr>
+            <w:tcW w:w="284" w:type="dxa"/>
+          </w:tcPr>
+          <w:p>
+            <w:pPr>
+              <w:jc w:val="center"/>
+            </w:pPr>
+            <w:r>
+              <w:t>Character.cpp</w:t>
+            </w:r>
+          </w:p>
+        </w:tc>
+      </w:tr>
+      <w:tr>
+        <w:tc>
+          <w:tcPr>
+            <w:tcW w:w="2254" w:type="dxa"/>
+          </w:tcPr>
+          <w:p>
+            <w:pPr>
+              <w:jc w:val="center"/>
+            </w:pPr>
+            <w:r>
+              <w:t>When attempting to load a .wav file into ‘</w:t>
+            </w:r>
+            <w:proofErr w:type="spellStart"/>
+            <w:r>
+              <w:t>g_high</w:t>
+            </w:r>
+            <w:proofErr w:type="spellEnd"/>
+            <w:r>
+              <w:t>’, whole program would crash citing that ‘</w:t>
+            </w:r>
+            <w:proofErr w:type="spellStart"/>
+            <w:r>
+              <w:t>g_high</w:t>
+            </w:r>
+            <w:proofErr w:type="spellEnd"/>
+            <w:r>
+              <w:t>’ was set to NULL.</w:t>
+            </w:r>
+          </w:p>
+        </w:tc>
+        <w:tc>
+          <w:tcPr>
+            <w:tcW w:w="7380" w:type="dxa"/>
+          </w:tcPr>
+          <w:p>
+            <w:pPr>
+              <w:jc w:val="center"/>
+            </w:pPr>
+            <w:r>
+              <w:t>Was not able to resolve. Code is in place to ‘</w:t>
+            </w:r>
+            <w:proofErr w:type="spellStart"/>
+            <w:r>
+              <w:t>cout</w:t>
+            </w:r>
+            <w:proofErr w:type="spellEnd"/>
+            <w:r>
+              <w:t>’ the error message however, as the whole program crashes, I am not able to read the console in time to find out what the error was. Googling a general error has provided search results of people experiencing similar issues but has not provided a suitable answer.</w:t>
+            </w:r>
+          </w:p>
+        </w:tc>
+        <w:tc>
+          <w:tcPr>
+            <w:tcW w:w="284" w:type="dxa"/>
+          </w:tcPr>
+          <w:p>
+            <w:pPr>
+              <w:jc w:val="center"/>
+            </w:pPr>
+          </w:p>
+        </w:tc>
+      </w:tr>
+    </w:tbl>
+    <w:p>
+      <w:pPr>
+        <w:rPr>
+          <w:b/>
+          <w:bCs/>
+        </w:rPr>
+      </w:pPr>
+    </w:p>
+    <w:p>
       <w:pPr>
         <w:pStyle w:val="Heading1"/>
       </w:pPr>
-      <w:bookmarkStart w:id="8" w:name="_Toc69926071"/>
+      <w:bookmarkStart w:id="9" w:name="_Toc70089350"/>
+    </w:p>
+    <w:p>
+      <w:pPr>
+        <w:pStyle w:val="Heading1"/>
+      </w:pPr>
       <w:r>
         <w:t>Images of Game</w:t>
       </w:r>
-      <w:bookmarkEnd w:id="8"/>
+      <w:bookmarkEnd w:id="9"/>
     </w:p>
     <w:p/>
     <w:p>
       <w:r>
-        <w:lastRenderedPageBreak/>
         <w:t>Start Screen:</w:t>
       </w:r>
     </w:p>
@@ -2942,7 +3897,7 @@
       <w:pPr>
         <w:pStyle w:val="Heading1"/>
       </w:pPr>
-      <w:bookmarkStart w:id="9" w:name="_Toc69926072"/>
+      <w:bookmarkStart w:id="10" w:name="_Toc70089351"/>
       <w:r>
         <w:rPr>
           <w:noProof/>
@@ -2996,11 +3951,13 @@
           </wp:inline>
         </w:drawing>
       </w:r>
-      <w:bookmarkEnd w:id="9"/>
+      <w:bookmarkEnd w:id="10"/>
     </w:p>
     <w:p/>
+    <w:p/>
     <w:p>
       <w:r>
+        <w:lastRenderedPageBreak/>
         <w:t>During Gameplay:</w:t>
       </w:r>
     </w:p>
@@ -3008,7 +3965,7 @@
       <w:pPr>
         <w:pStyle w:val="Heading1"/>
       </w:pPr>
-      <w:bookmarkStart w:id="10" w:name="_Toc69926073"/>
+      <w:bookmarkStart w:id="11" w:name="_Toc70089352"/>
       <w:r>
         <w:rPr>
           <w:noProof/>
@@ -3049,44 +4006,9 @@
           </wp:inline>
         </w:drawing>
       </w:r>
-      <w:bookmarkEnd w:id="10"/>
+      <w:bookmarkEnd w:id="11"/>
     </w:p>
     <w:p/>
-    <w:p/>
-    <w:p/>
-    <w:p>
-      <w:r>
-        <w:t>When Paused:</w:t>
-      </w:r>
-    </w:p>
-    <w:p/>
-    <w:p>
-      <w:r>
-        <w:t>Game Over Screen:</w:t>
-      </w:r>
-    </w:p>
-    <w:p/>
-    <w:p/>
-    <w:p/>
-    <w:p/>
-    <w:p/>
-    <w:p/>
-    <w:p>
-      <w:r>
-        <w:t>Win Screen:</w:t>
-      </w:r>
-    </w:p>
-    <w:p/>
-    <w:p>
-      <w:pPr>
-        <w:pStyle w:val="Heading1"/>
-      </w:pPr>
-      <w:bookmarkStart w:id="11" w:name="_Toc69926074"/>
-      <w:r>
-        <w:t>Bibliography</w:t>
-      </w:r>
-      <w:bookmarkEnd w:id="11"/>
-    </w:p>
     <w:p/>
     <w:sectPr>
       <w:footerReference w:type="default" r:id="rId13"/>
@@ -3207,6 +4129,119 @@
 <file path=word/numbering.xml><?xml version="1.0" encoding="utf-8"?>
 <w:numbering xmlns:wpc="http://schemas.microsoft.com/office/word/2010/wordprocessingCanvas" xmlns:cx="http://schemas.microsoft.com/office/drawing/2014/chartex" xmlns:cx1="http://schemas.microsoft.com/office/drawing/2015/9/8/chartex" xmlns:cx2="http://schemas.microsoft.com/office/drawing/2015/10/21/chartex" xmlns:cx3="http://schemas.microsoft.com/office/drawing/2016/5/9/chartex" xmlns:cx4="http://schemas.microsoft.com/office/drawing/2016/5/10/chartex" xmlns:cx5="http://schemas.microsoft.com/office/drawing/2016/5/11/chartex" xmlns:cx6="http://schemas.microsoft.com/office/drawing/2016/5/12/chartex" xmlns:cx7="http://schemas.microsoft.com/office/drawing/2016/5/13/chartex" xmlns:cx8="http://schemas.microsoft.com/office/drawing/2016/5/14/chartex" xmlns:mc="http://schemas.openxmlformats.org/markup-compatibility/2006" xmlns:aink="http://schemas.microsoft.com/office/drawing/2016/ink" xmlns:am3d="http://schemas.microsoft.com/office/drawing/2017/model3d" xmlns:o="urn:schemas-microsoft-com:office:office" xmlns:r="http://schemas.openxmlformats.org/officeDocument/2006/relationships" xmlns:m="http://schemas.openxmlformats.org/officeDocument/2006/math" xmlns:v="urn:schemas-microsoft-com:vml" xmlns:wp14="http://schemas.microsoft.com/office/word/2010/wordprocessingDrawing" xmlns:wp="http://schemas.openxmlformats.org/drawingml/2006/wordprocessingDrawing" xmlns:w10="urn:schemas-microsoft-com:office:word" xmlns:w="http://schemas.openxmlformats.org/wordprocessingml/2006/main" xmlns:w14="http://schemas.microsoft.com/office/word/2010/wordml" xmlns:w15="http://schemas.microsoft.com/office/word/2012/wordml" xmlns:w16cex="http://schemas.microsoft.com/office/word/2018/wordml/cex" xmlns:w16cid="http://schemas.microsoft.com/office/word/2016/wordml/cid" xmlns:w16="http://schemas.microsoft.com/office/word/2018/wordml" xmlns:w16sdtdh="http://schemas.microsoft.com/office/word/2020/wordml/sdtdatahash" xmlns:w16se="http://schemas.microsoft.com/office/word/2015/wordml/symex" xmlns:wpg="http://schemas.microsoft.com/office/word/2010/wordprocessingGroup" xmlns:wpi="http://schemas.microsoft.com/office/word/2010/wordprocessingInk" xmlns:wne="http://schemas.microsoft.com/office/word/2006/wordml" xmlns:wps="http://schemas.microsoft.com/office/word/2010/wordprocessingShape" mc:Ignorable="w14 w15 w16se w16cid w16 w16cex w16sdtdh wp14">
   <w:abstractNum w:abstractNumId="0" w15:restartNumberingAfterBreak="0">
+    <w:nsid w:val="019C7CD0"/>
+    <w:multiLevelType w:val="hybridMultilevel"/>
+    <w:tmpl w:val="C1B4B106"/>
+    <w:lvl w:ilvl="0" w:tplc="08090001">
+      <w:start w:val="1"/>
+      <w:numFmt w:val="bullet"/>
+      <w:lvlText w:val=""/>
+      <w:lvlJc w:val="left"/>
+      <w:pPr>
+        <w:ind w:left="720" w:hanging="360"/>
+      </w:pPr>
+      <w:rPr>
+        <w:rFonts w:ascii="Symbol" w:hAnsi="Symbol" w:hint="default"/>
+      </w:rPr>
+    </w:lvl>
+    <w:lvl w:ilvl="1" w:tplc="08090003" w:tentative="1">
+      <w:start w:val="1"/>
+      <w:numFmt w:val="bullet"/>
+      <w:lvlText w:val="o"/>
+      <w:lvlJc w:val="left"/>
+      <w:pPr>
+        <w:ind w:left="1440" w:hanging="360"/>
+      </w:pPr>
+      <w:rPr>
+        <w:rFonts w:ascii="Courier New" w:hAnsi="Courier New" w:cs="Courier New" w:hint="default"/>
+      </w:rPr>
+    </w:lvl>
+    <w:lvl w:ilvl="2" w:tplc="08090005" w:tentative="1">
+      <w:start w:val="1"/>
+      <w:numFmt w:val="bullet"/>
+      <w:lvlText w:val=""/>
+      <w:lvlJc w:val="left"/>
+      <w:pPr>
+        <w:ind w:left="2160" w:hanging="360"/>
+      </w:pPr>
+      <w:rPr>
+        <w:rFonts w:ascii="Wingdings" w:hAnsi="Wingdings" w:hint="default"/>
+      </w:rPr>
+    </w:lvl>
+    <w:lvl w:ilvl="3" w:tplc="08090001" w:tentative="1">
+      <w:start w:val="1"/>
+      <w:numFmt w:val="bullet"/>
+      <w:lvlText w:val=""/>
+      <w:lvlJc w:val="left"/>
+      <w:pPr>
+        <w:ind w:left="2880" w:hanging="360"/>
+      </w:pPr>
+      <w:rPr>
+        <w:rFonts w:ascii="Symbol" w:hAnsi="Symbol" w:hint="default"/>
+      </w:rPr>
+    </w:lvl>
+    <w:lvl w:ilvl="4" w:tplc="08090003" w:tentative="1">
+      <w:start w:val="1"/>
+      <w:numFmt w:val="bullet"/>
+      <w:lvlText w:val="o"/>
+      <w:lvlJc w:val="left"/>
+      <w:pPr>
+        <w:ind w:left="3600" w:hanging="360"/>
+      </w:pPr>
+      <w:rPr>
+        <w:rFonts w:ascii="Courier New" w:hAnsi="Courier New" w:cs="Courier New" w:hint="default"/>
+      </w:rPr>
+    </w:lvl>
+    <w:lvl w:ilvl="5" w:tplc="08090005" w:tentative="1">
+      <w:start w:val="1"/>
+      <w:numFmt w:val="bullet"/>
+      <w:lvlText w:val=""/>
+      <w:lvlJc w:val="left"/>
+      <w:pPr>
+        <w:ind w:left="4320" w:hanging="360"/>
+      </w:pPr>
+      <w:rPr>
+        <w:rFonts w:ascii="Wingdings" w:hAnsi="Wingdings" w:hint="default"/>
+      </w:rPr>
+    </w:lvl>
+    <w:lvl w:ilvl="6" w:tplc="08090001" w:tentative="1">
+      <w:start w:val="1"/>
+      <w:numFmt w:val="bullet"/>
+      <w:lvlText w:val=""/>
+      <w:lvlJc w:val="left"/>
+      <w:pPr>
+        <w:ind w:left="5040" w:hanging="360"/>
+      </w:pPr>
+      <w:rPr>
+        <w:rFonts w:ascii="Symbol" w:hAnsi="Symbol" w:hint="default"/>
+      </w:rPr>
+    </w:lvl>
+    <w:lvl w:ilvl="7" w:tplc="08090003" w:tentative="1">
+      <w:start w:val="1"/>
+      <w:numFmt w:val="bullet"/>
+      <w:lvlText w:val="o"/>
+      <w:lvlJc w:val="left"/>
+      <w:pPr>
+        <w:ind w:left="5760" w:hanging="360"/>
+      </w:pPr>
+      <w:rPr>
+        <w:rFonts w:ascii="Courier New" w:hAnsi="Courier New" w:cs="Courier New" w:hint="default"/>
+      </w:rPr>
+    </w:lvl>
+    <w:lvl w:ilvl="8" w:tplc="08090005" w:tentative="1">
+      <w:start w:val="1"/>
+      <w:numFmt w:val="bullet"/>
+      <w:lvlText w:val=""/>
+      <w:lvlJc w:val="left"/>
+      <w:pPr>
+        <w:ind w:left="6480" w:hanging="360"/>
+      </w:pPr>
+      <w:rPr>
+        <w:rFonts w:ascii="Wingdings" w:hAnsi="Wingdings" w:hint="default"/>
+      </w:rPr>
+    </w:lvl>
+  </w:abstractNum>
+  <w:abstractNum w:abstractNumId="1" w15:restartNumberingAfterBreak="0">
     <w:nsid w:val="08F56179"/>
     <w:multiLevelType w:val="hybridMultilevel"/>
     <w:tmpl w:val="538ED9FE"/>
@@ -3292,7 +4327,7 @@
       </w:pPr>
     </w:lvl>
   </w:abstractNum>
-  <w:abstractNum w:abstractNumId="1" w15:restartNumberingAfterBreak="0">
+  <w:abstractNum w:abstractNumId="2" w15:restartNumberingAfterBreak="0">
     <w:nsid w:val="27830B9F"/>
     <w:multiLevelType w:val="hybridMultilevel"/>
     <w:tmpl w:val="0D1A08B6"/>
@@ -3382,10 +4417,13 @@
     </w:lvl>
   </w:abstractNum>
   <w:num w:numId="1">
-    <w:abstractNumId w:val="0"/>
+    <w:abstractNumId w:val="1"/>
   </w:num>
   <w:num w:numId="2">
-    <w:abstractNumId w:val="1"/>
+    <w:abstractNumId w:val="2"/>
+  </w:num>
+  <w:num w:numId="3">
+    <w:abstractNumId w:val="0"/>
   </w:num>
 </w:numbering>
 </file>
@@ -3835,7 +4873,6 @@
   <w:style w:type="character" w:default="1" w:styleId="DefaultParagraphFont">
     <w:name w:val="Default Paragraph Font"/>
     <w:uiPriority w:val="1"/>
-    <w:semiHidden/>
     <w:unhideWhenUsed/>
   </w:style>
   <w:style w:type="table" w:default="1" w:styleId="TableNormal">
@@ -4015,6 +5052,25 @@
       <w:ind w:left="720"/>
       <w:contextualSpacing/>
     </w:pPr>
+  </w:style>
+  <w:style w:type="table" w:styleId="TableGrid">
+    <w:name w:val="Table Grid"/>
+    <w:basedOn w:val="TableNormal"/>
+    <w:uiPriority w:val="39"/>
+    <w:rsid w:val="00C06197"/>
+    <w:pPr>
+      <w:spacing w:after="0" w:line="240" w:lineRule="auto"/>
+    </w:pPr>
+    <w:tblPr>
+      <w:tblBorders>
+        <w:top w:val="single" w:sz="4" w:space="0" w:color="auto"/>
+        <w:left w:val="single" w:sz="4" w:space="0" w:color="auto"/>
+        <w:bottom w:val="single" w:sz="4" w:space="0" w:color="auto"/>
+        <w:right w:val="single" w:sz="4" w:space="0" w:color="auto"/>
+        <w:insideH w:val="single" w:sz="4" w:space="0" w:color="auto"/>
+        <w:insideV w:val="single" w:sz="4" w:space="0" w:color="auto"/>
+      </w:tblBorders>
+    </w:tblPr>
   </w:style>
 </w:styles>
 </file>
@@ -4315,12 +5371,6 @@
 </file>
 
 <file path=customXml/item1.xml><?xml version="1.0" encoding="utf-8"?>
-<p:properties xmlns:p="http://schemas.microsoft.com/office/2006/metadata/properties" xmlns:xsi="http://www.w3.org/2001/XMLSchema-instance" xmlns:pc="http://schemas.microsoft.com/office/infopath/2007/PartnerControls">
-  <documentManagement/>
-</p:properties>
-</file>
-
-<file path=customXml/item2.xml><?xml version="1.0" encoding="utf-8"?>
 <?mso-contentType ?>
 <FormTemplates xmlns="http://schemas.microsoft.com/sharepoint/v3/contenttype/forms">
   <Display>DocumentLibraryForm</Display>
@@ -4329,7 +5379,17 @@
 </FormTemplates>
 </file>
 
+<file path=customXml/item2.xml><?xml version="1.0" encoding="utf-8"?>
+<p:properties xmlns:p="http://schemas.microsoft.com/office/2006/metadata/properties" xmlns:xsi="http://www.w3.org/2001/XMLSchema-instance" xmlns:pc="http://schemas.microsoft.com/office/infopath/2007/PartnerControls">
+  <documentManagement/>
+</p:properties>
+</file>
+
 <file path=customXml/item3.xml><?xml version="1.0" encoding="utf-8"?>
+<b:Sources xmlns:b="http://schemas.openxmlformats.org/officeDocument/2006/bibliography" xmlns="http://schemas.openxmlformats.org/officeDocument/2006/bibliography" SelectedStyle="\APASixthEditionOfficeOnline.xsl" StyleName="APA" Version="6"/>
+</file>
+
+<file path=customXml/item4.xml><?xml version="1.0" encoding="utf-8"?>
 <ct:contentTypeSchema xmlns:ct="http://schemas.microsoft.com/office/2006/metadata/contentType" xmlns:ma="http://schemas.microsoft.com/office/2006/metadata/properties/metaAttributes" ct:_="" ma:_="" ma:contentTypeName="Document" ma:contentTypeID="0x010100CB9F43E97E144C4DBEB3ECFE127C0647" ma:contentTypeVersion="7" ma:contentTypeDescription="Create a new document." ma:contentTypeScope="" ma:versionID="b7ccd3e049c159ff304b015529f72228">
   <xsd:schema xmlns:xsd="http://www.w3.org/2001/XMLSchema" xmlns:xs="http://www.w3.org/2001/XMLSchema" xmlns:p="http://schemas.microsoft.com/office/2006/metadata/properties" xmlns:ns3="2724aebf-2aaa-4159-886a-8312b8b5b0fc" xmlns:ns4="99e8a661-40ef-44eb-90b0-c357778e7117" targetNamespace="http://schemas.microsoft.com/office/2006/metadata/properties" ma:root="true" ma:fieldsID="efac36c1c7b70b5515133afd34e11df0" ns3:_="" ns4:_="">
     <xsd:import namespace="2724aebf-2aaa-4159-886a-8312b8b5b0fc"/>
@@ -4514,11 +5574,15 @@
 </ct:contentTypeSchema>
 </file>
 
-<file path=customXml/item4.xml><?xml version="1.0" encoding="utf-8"?>
-<b:Sources xmlns:b="http://schemas.openxmlformats.org/officeDocument/2006/bibliography" xmlns="http://schemas.openxmlformats.org/officeDocument/2006/bibliography" SelectedStyle="\APASixthEditionOfficeOnline.xsl" StyleName="APA" Version="6"/>
+<file path=customXml/itemProps1.xml><?xml version="1.0" encoding="utf-8"?>
+<ds:datastoreItem xmlns:ds="http://schemas.openxmlformats.org/officeDocument/2006/customXml" ds:itemID="{55F8EF15-E290-4DF9-A813-BC8446DFD593}">
+  <ds:schemaRefs>
+    <ds:schemaRef ds:uri="http://schemas.microsoft.com/sharepoint/v3/contenttype/forms"/>
+  </ds:schemaRefs>
+</ds:datastoreItem>
 </file>
 
-<file path=customXml/itemProps1.xml><?xml version="1.0" encoding="utf-8"?>
+<file path=customXml/itemProps2.xml><?xml version="1.0" encoding="utf-8"?>
 <ds:datastoreItem xmlns:ds="http://schemas.openxmlformats.org/officeDocument/2006/customXml" ds:itemID="{71266B43-7B49-4061-81A7-074287FE3B1A}">
   <ds:schemaRefs>
     <ds:schemaRef ds:uri="http://schemas.microsoft.com/office/2006/metadata/properties"/>
@@ -4527,15 +5591,15 @@
 </ds:datastoreItem>
 </file>
 
-<file path=customXml/itemProps2.xml><?xml version="1.0" encoding="utf-8"?>
-<ds:datastoreItem xmlns:ds="http://schemas.openxmlformats.org/officeDocument/2006/customXml" ds:itemID="{55F8EF15-E290-4DF9-A813-BC8446DFD593}">
+<file path=customXml/itemProps3.xml><?xml version="1.0" encoding="utf-8"?>
+<ds:datastoreItem xmlns:ds="http://schemas.openxmlformats.org/officeDocument/2006/customXml" ds:itemID="{1688C1B0-8E15-4CE5-8C3E-FB1611DB7E5D}">
   <ds:schemaRefs>
-    <ds:schemaRef ds:uri="http://schemas.microsoft.com/sharepoint/v3/contenttype/forms"/>
+    <ds:schemaRef ds:uri="http://schemas.openxmlformats.org/officeDocument/2006/bibliography"/>
   </ds:schemaRefs>
 </ds:datastoreItem>
 </file>
 
-<file path=customXml/itemProps3.xml><?xml version="1.0" encoding="utf-8"?>
+<file path=customXml/itemProps4.xml><?xml version="1.0" encoding="utf-8"?>
 <ds:datastoreItem xmlns:ds="http://schemas.openxmlformats.org/officeDocument/2006/customXml" ds:itemID="{91B4C7F9-7DA1-4021-8222-77A91076EFF3}">
   <ds:schemaRefs>
     <ds:schemaRef ds:uri="http://schemas.microsoft.com/office/2006/metadata/contentType"/>
@@ -4552,12 +5616,4 @@
     <ds:schemaRef ds:uri="http://schemas.microsoft.com/internal/obd"/>
   </ds:schemaRefs>
 </ds:datastoreItem>
-</file>
-
-<file path=customXml/itemProps4.xml><?xml version="1.0" encoding="utf-8"?>
-<ds:datastoreItem xmlns:ds="http://schemas.openxmlformats.org/officeDocument/2006/customXml" ds:itemID="{1688C1B0-8E15-4CE5-8C3E-FB1611DB7E5D}">
-  <ds:schemaRefs>
-    <ds:schemaRef ds:uri="http://schemas.openxmlformats.org/officeDocument/2006/bibliography"/>
-  </ds:schemaRefs>
-</ds:datastoreItem>
 </file>
</xml_diff>